<commit_message>
broken version, could not implement background.
</commit_message>
<xml_diff>
--- a/Design_doc_t12.docx
+++ b/Design_doc_t12.docx
@@ -1,6 +1,6 @@
 
 <file path=word/document.xml><?xml version="1.0" encoding="utf-8"?>
-<w:document xmlns:wpc="http://schemas.microsoft.com/office/word/2010/wordprocessingCanvas" xmlns:cx="http://schemas.microsoft.com/office/drawing/2014/chartex" xmlns:cx1="http://schemas.microsoft.com/office/drawing/2015/9/8/chartex" xmlns:mc="http://schemas.openxmlformats.org/markup-compatibility/2006" xmlns:o="urn:schemas-microsoft-com:office:office" xmlns:r="http://schemas.openxmlformats.org/officeDocument/2006/relationships" xmlns:m="http://schemas.openxmlformats.org/officeDocument/2006/math" xmlns:v="urn:schemas-microsoft-com:vml" xmlns:wp14="http://schemas.microsoft.com/office/word/2010/wordprocessingDrawing" xmlns:wp="http://schemas.openxmlformats.org/drawingml/2006/wordprocessingDrawing" xmlns:w10="urn:schemas-microsoft-com:office:word" xmlns:w="http://schemas.openxmlformats.org/wordprocessingml/2006/main" xmlns:w14="http://schemas.microsoft.com/office/word/2010/wordml" xmlns:w15="http://schemas.microsoft.com/office/word/2012/wordml" xmlns:w16se="http://schemas.microsoft.com/office/word/2015/wordml/symex" xmlns:wpg="http://schemas.microsoft.com/office/word/2010/wordprocessingGroup" xmlns:wpi="http://schemas.microsoft.com/office/word/2010/wordprocessingInk" xmlns:wne="http://schemas.microsoft.com/office/word/2006/wordml" xmlns:wps="http://schemas.microsoft.com/office/word/2010/wordprocessingShape" mc:Ignorable="w14 w15 w16se wp14">
+<w:document xmlns:wpc="http://schemas.microsoft.com/office/word/2010/wordprocessingCanvas" xmlns:cx="http://schemas.microsoft.com/office/drawing/2014/chartex" xmlns:cx1="http://schemas.microsoft.com/office/drawing/2015/9/8/chartex" xmlns:cx2="http://schemas.microsoft.com/office/drawing/2015/10/21/chartex" xmlns:cx3="http://schemas.microsoft.com/office/drawing/2016/5/9/chartex" xmlns:cx4="http://schemas.microsoft.com/office/drawing/2016/5/10/chartex" xmlns:cx5="http://schemas.microsoft.com/office/drawing/2016/5/11/chartex" xmlns:cx6="http://schemas.microsoft.com/office/drawing/2016/5/12/chartex" xmlns:cx7="http://schemas.microsoft.com/office/drawing/2016/5/13/chartex" xmlns:cx8="http://schemas.microsoft.com/office/drawing/2016/5/14/chartex" xmlns:mc="http://schemas.openxmlformats.org/markup-compatibility/2006" xmlns:aink="http://schemas.microsoft.com/office/drawing/2016/ink" xmlns:am3d="http://schemas.microsoft.com/office/drawing/2017/model3d" xmlns:o="urn:schemas-microsoft-com:office:office" xmlns:r="http://schemas.openxmlformats.org/officeDocument/2006/relationships" xmlns:m="http://schemas.openxmlformats.org/officeDocument/2006/math" xmlns:v="urn:schemas-microsoft-com:vml" xmlns:wp14="http://schemas.microsoft.com/office/word/2010/wordprocessingDrawing" xmlns:wp="http://schemas.openxmlformats.org/drawingml/2006/wordprocessingDrawing" xmlns:w10="urn:schemas-microsoft-com:office:word" xmlns:w="http://schemas.openxmlformats.org/wordprocessingml/2006/main" xmlns:w14="http://schemas.microsoft.com/office/word/2010/wordml" xmlns:w15="http://schemas.microsoft.com/office/word/2012/wordml" xmlns:w16cex="http://schemas.microsoft.com/office/word/2018/wordml/cex" xmlns:w16cid="http://schemas.microsoft.com/office/word/2016/wordml/cid" xmlns:w16="http://schemas.microsoft.com/office/word/2018/wordml" xmlns:w16sdtdh="http://schemas.microsoft.com/office/word/2020/wordml/sdtdatahash" xmlns:w16se="http://schemas.microsoft.com/office/word/2015/wordml/symex" xmlns:wpg="http://schemas.microsoft.com/office/word/2010/wordprocessingGroup" xmlns:wpi="http://schemas.microsoft.com/office/word/2010/wordprocessingInk" xmlns:wne="http://schemas.microsoft.com/office/word/2006/wordml" xmlns:wps="http://schemas.microsoft.com/office/word/2010/wordprocessingShape" mc:Ignorable="w14 w15 w16se w16cid w16 w16cex w16sdtdh wp14">
   <w:body>
     <w:p>
       <w:pPr>
@@ -71,55 +71,82 @@
           <w:color w:val="FF0000"/>
           <w:lang w:val="en-US"/>
         </w:rPr>
-        <w:t xml:space="preserve">This can vary in size, but it describes in plain English, perhaps with diagrams, what it you are trying to do. It does NOT discuss how. For a simple tutorial </w:t>
-      </w:r>
-      <w:proofErr w:type="gramStart"/>
-      <w:r>
-        <w:rPr>
-          <w:i/>
-          <w:iCs/>
-          <w:color w:val="FF0000"/>
-          <w:lang w:val="en-US"/>
-        </w:rPr>
-        <w:t>assignment</w:t>
-      </w:r>
-      <w:proofErr w:type="gramEnd"/>
-      <w:r>
-        <w:rPr>
-          <w:i/>
-          <w:iCs/>
-          <w:color w:val="FF0000"/>
-          <w:lang w:val="en-US"/>
-        </w:rPr>
-        <w:t xml:space="preserve"> this might just be a copy and pasted sentence from the tutorial. For a complete game </w:t>
-      </w:r>
-      <w:proofErr w:type="gramStart"/>
-      <w:r>
-        <w:rPr>
-          <w:i/>
-          <w:iCs/>
-          <w:color w:val="FF0000"/>
-          <w:lang w:val="en-US"/>
-        </w:rPr>
-        <w:t>project</w:t>
-      </w:r>
-      <w:proofErr w:type="gramEnd"/>
-      <w:r>
-        <w:rPr>
-          <w:i/>
-          <w:iCs/>
-          <w:color w:val="FF0000"/>
-          <w:lang w:val="en-US"/>
-        </w:rPr>
-        <w:t xml:space="preserve"> this could be pages of notes – a full game design document.</w:t>
-      </w:r>
-    </w:p>
-    <w:p>
-      <w:pPr>
-        <w:rPr>
-          <w:lang w:val="en-US"/>
-        </w:rPr>
-      </w:pPr>
+        <w:t>Background parallax layers scroll in from the right, the mountain scene.</w:t>
+      </w:r>
+    </w:p>
+    <w:p>
+      <w:pPr>
+        <w:rPr>
+          <w:i/>
+          <w:iCs/>
+          <w:color w:val="FF0000"/>
+          <w:lang w:val="en-US"/>
+        </w:rPr>
+      </w:pPr>
+      <w:r>
+        <w:rPr>
+          <w:i/>
+          <w:iCs/>
+          <w:color w:val="FF0000"/>
+          <w:lang w:val="en-US"/>
+        </w:rPr>
+        <w:t>Player ship can move around using the arrow keys but remains on screen.</w:t>
+      </w:r>
+    </w:p>
+    <w:p>
+      <w:pPr>
+        <w:rPr>
+          <w:i/>
+          <w:iCs/>
+          <w:color w:val="FF0000"/>
+          <w:lang w:val="en-US"/>
+        </w:rPr>
+      </w:pPr>
+      <w:r>
+        <w:rPr>
+          <w:i/>
+          <w:iCs/>
+          <w:color w:val="FF0000"/>
+          <w:lang w:val="en-US"/>
+        </w:rPr>
+        <w:t>Asteroids randomly spawn in off screen to the right, without overlapping and then fly straight across.</w:t>
+      </w:r>
+    </w:p>
+    <w:p>
+      <w:pPr>
+        <w:rPr>
+          <w:lang w:val="en-US"/>
+        </w:rPr>
+      </w:pPr>
+      <w:r>
+        <w:rPr>
+          <w:i/>
+          <w:iCs/>
+          <w:color w:val="FF0000"/>
+          <w:lang w:val="en-US"/>
+        </w:rPr>
+        <w:t xml:space="preserve">Keep a copy in your </w:t>
+      </w:r>
+      <w:proofErr w:type="spellStart"/>
+      <w:r>
+        <w:rPr>
+          <w:i/>
+          <w:iCs/>
+          <w:color w:val="FF0000"/>
+          <w:lang w:val="en-US"/>
+        </w:rPr>
+        <w:t>GiT</w:t>
+      </w:r>
+      <w:proofErr w:type="spellEnd"/>
+      <w:r>
+        <w:rPr>
+          <w:i/>
+          <w:iCs/>
+          <w:color w:val="FF0000"/>
+          <w:lang w:val="en-US"/>
+        </w:rPr>
+        <w:t xml:space="preserve"> repository, add a screen grab of your commit log to your design doc.</w:t>
+      </w:r>
     </w:p>
     <w:p>
       <w:pPr>
@@ -138,162 +165,49 @@
     <w:p>
       <w:pPr>
         <w:rPr>
-          <w:i/>
-          <w:iCs/>
-          <w:color w:val="FF0000"/>
-          <w:lang w:val="en-US"/>
-        </w:rPr>
-      </w:pPr>
-      <w:r>
-        <w:rPr>
-          <w:i/>
-          <w:iCs/>
-          <w:color w:val="FF0000"/>
-          <w:lang w:val="en-US"/>
-        </w:rPr>
-        <w:t xml:space="preserve">This is a technical language and technical diagram heavy explanation of HOW you are going to implement the specification. For a simple tutorial assignment, you want one or two appropriate diagrams or algorithms (flow chart, pseudocode, UML </w:t>
-      </w:r>
-      <w:proofErr w:type="gramStart"/>
-      <w:r>
-        <w:rPr>
-          <w:i/>
-          <w:iCs/>
-          <w:color w:val="FF0000"/>
-          <w:lang w:val="en-US"/>
-        </w:rPr>
-        <w:t>diagrams</w:t>
-      </w:r>
-      <w:r>
-        <w:rPr>
-          <w:i/>
-          <w:iCs/>
-          <w:color w:val="FF0000"/>
-          <w:lang w:val="en-US"/>
-        </w:rPr>
-        <w:t>(</w:t>
-      </w:r>
-      <w:proofErr w:type="gramEnd"/>
-      <w:r>
-        <w:rPr>
-          <w:i/>
-          <w:iCs/>
-          <w:color w:val="FF0000"/>
-          <w:lang w:val="en-US"/>
-        </w:rPr>
-        <w:t>level5)</w:t>
-      </w:r>
-      <w:r>
-        <w:rPr>
-          <w:i/>
-          <w:iCs/>
-          <w:color w:val="FF0000"/>
-          <w:lang w:val="en-US"/>
-        </w:rPr>
-        <w:t xml:space="preserve">, etc.). There are </w:t>
-      </w:r>
-      <w:proofErr w:type="gramStart"/>
-      <w:r>
-        <w:rPr>
-          <w:i/>
-          <w:iCs/>
-          <w:color w:val="FF0000"/>
-          <w:lang w:val="en-US"/>
-        </w:rPr>
-        <w:t>lots of</w:t>
-      </w:r>
-      <w:proofErr w:type="gramEnd"/>
-      <w:r>
-        <w:rPr>
-          <w:i/>
-          <w:iCs/>
-          <w:color w:val="FF0000"/>
-          <w:lang w:val="en-US"/>
-        </w:rPr>
-        <w:t xml:space="preserve"> little tutorials, so we don’t want something excessive for each. </w:t>
-      </w:r>
-      <w:r>
-        <w:rPr>
-          <w:i/>
-          <w:iCs/>
-          <w:color w:val="FF0000"/>
-          <w:lang w:val="en-US"/>
-        </w:rPr>
-        <w:t>Over all</w:t>
-      </w:r>
-      <w:r>
-        <w:rPr>
-          <w:i/>
-          <w:iCs/>
-          <w:color w:val="FF0000"/>
-          <w:lang w:val="en-US"/>
-        </w:rPr>
-        <w:t xml:space="preserve"> </w:t>
-      </w:r>
-      <w:r>
-        <w:rPr>
-          <w:i/>
-          <w:iCs/>
-          <w:color w:val="FF0000"/>
-          <w:lang w:val="en-US"/>
-        </w:rPr>
-        <w:t xml:space="preserve">your </w:t>
-      </w:r>
-      <w:proofErr w:type="gramStart"/>
-      <w:r>
-        <w:rPr>
-          <w:i/>
-          <w:iCs/>
-          <w:color w:val="FF0000"/>
-          <w:lang w:val="en-US"/>
-        </w:rPr>
-        <w:t>apps/projects</w:t>
-      </w:r>
-      <w:proofErr w:type="gramEnd"/>
-      <w:r>
-        <w:rPr>
-          <w:i/>
-          <w:iCs/>
-          <w:color w:val="FF0000"/>
-          <w:lang w:val="en-US"/>
-        </w:rPr>
-        <w:t xml:space="preserve"> we should be able to see a couple of examples of all the technical design approaches/diagrams we’ve covered. If this </w:t>
-      </w:r>
-      <w:proofErr w:type="gramStart"/>
-      <w:r>
-        <w:rPr>
-          <w:i/>
-          <w:iCs/>
-          <w:color w:val="FF0000"/>
-          <w:lang w:val="en-US"/>
-        </w:rPr>
-        <w:t>was</w:t>
-      </w:r>
-      <w:proofErr w:type="gramEnd"/>
-      <w:r>
-        <w:rPr>
-          <w:i/>
-          <w:iCs/>
-          <w:color w:val="FF0000"/>
-          <w:lang w:val="en-US"/>
-        </w:rPr>
-        <w:t xml:space="preserve"> a big game project however, then this would span multiple pages with descriptions of code, diagrams, pseudocode, etc.</w:t>
-      </w:r>
-      <w:r>
-        <w:rPr>
-          <w:i/>
-          <w:iCs/>
-          <w:color w:val="FF0000"/>
-          <w:lang w:val="en-US"/>
-        </w:rPr>
-        <w:t xml:space="preserve"> </w:t>
-      </w:r>
-    </w:p>
-    <w:p>
-      <w:pPr>
-        <w:rPr>
-          <w:lang w:val="en-US"/>
-        </w:rPr>
-      </w:pPr>
+          <w:lang w:val="en-US"/>
+        </w:rPr>
+      </w:pPr>
+      <w:r>
+        <w:rPr>
+          <w:noProof/>
+        </w:rPr>
+        <w:drawing>
+          <wp:inline distT="0" distB="0" distL="0" distR="0" wp14:anchorId="573CED17" wp14:editId="57607168">
+            <wp:extent cx="3819525" cy="4591050"/>
+            <wp:effectExtent l="0" t="0" r="9525" b="0"/>
+            <wp:docPr id="1" name="Picture 1" descr="Diagram&#10;&#10;Description automatically generated"/>
+            <wp:cNvGraphicFramePr>
+              <a:graphicFrameLocks xmlns:a="http://schemas.openxmlformats.org/drawingml/2006/main" noChangeAspect="1"/>
+            </wp:cNvGraphicFramePr>
+            <a:graphic xmlns:a="http://schemas.openxmlformats.org/drawingml/2006/main">
+              <a:graphicData uri="http://schemas.openxmlformats.org/drawingml/2006/picture">
+                <pic:pic xmlns:pic="http://schemas.openxmlformats.org/drawingml/2006/picture">
+                  <pic:nvPicPr>
+                    <pic:cNvPr id="1" name="Picture 1" descr="Diagram&#10;&#10;Description automatically generated"/>
+                    <pic:cNvPicPr/>
+                  </pic:nvPicPr>
+                  <pic:blipFill>
+                    <a:blip r:embed="rId7"/>
+                    <a:stretch>
+                      <a:fillRect/>
+                    </a:stretch>
+                  </pic:blipFill>
+                  <pic:spPr>
+                    <a:xfrm>
+                      <a:off x="0" y="0"/>
+                      <a:ext cx="3819525" cy="4591050"/>
+                    </a:xfrm>
+                    <a:prstGeom prst="rect">
+                      <a:avLst/>
+                    </a:prstGeom>
+                  </pic:spPr>
+                </pic:pic>
+              </a:graphicData>
+            </a:graphic>
+          </wp:inline>
+        </w:drawing>
+      </w:r>
     </w:p>
     <w:p>
       <w:pPr>
@@ -325,219 +239,216 @@
           <w:color w:val="FF0000"/>
           <w:lang w:val="en-US"/>
         </w:rPr>
-        <w:t xml:space="preserve">How do you know when to stop, how do you know it works, is it working appropriately (fun), etc. Again, for a small tutorial assignment, this would probably </w:t>
-      </w:r>
-      <w:proofErr w:type="gramStart"/>
-      <w:r>
-        <w:rPr>
-          <w:i/>
-          <w:iCs/>
-          <w:color w:val="FF0000"/>
-          <w:lang w:val="en-US"/>
-        </w:rPr>
-        <w:t>the classic basic table of test input and what you expect it to output</w:t>
-      </w:r>
-      <w:proofErr w:type="gramEnd"/>
-      <w:r>
-        <w:rPr>
-          <w:i/>
-          <w:iCs/>
-          <w:color w:val="FF0000"/>
-          <w:lang w:val="en-US"/>
-        </w:rPr>
-        <w:t xml:space="preserve">. For larger </w:t>
-      </w:r>
-      <w:proofErr w:type="gramStart"/>
-      <w:r>
-        <w:rPr>
-          <w:i/>
-          <w:iCs/>
-          <w:color w:val="FF0000"/>
-          <w:lang w:val="en-US"/>
-        </w:rPr>
-        <w:t>programs</w:t>
-      </w:r>
-      <w:proofErr w:type="gramEnd"/>
-      <w:r>
-        <w:rPr>
-          <w:i/>
-          <w:iCs/>
-          <w:color w:val="FF0000"/>
-          <w:lang w:val="en-US"/>
-        </w:rPr>
-        <w:t xml:space="preserve"> this could include instructions on different tasks the user is meant to perform, and how they are meant to work – imagine you were writing instructions for a test department with staff who don’t know you or the code.  For a big game </w:t>
-      </w:r>
-      <w:proofErr w:type="gramStart"/>
-      <w:r>
-        <w:rPr>
-          <w:i/>
-          <w:iCs/>
-          <w:color w:val="FF0000"/>
-          <w:lang w:val="en-US"/>
-        </w:rPr>
-        <w:t>project</w:t>
-      </w:r>
-      <w:proofErr w:type="gramEnd"/>
-      <w:r>
-        <w:rPr>
-          <w:i/>
-          <w:iCs/>
-          <w:color w:val="FF0000"/>
-          <w:lang w:val="en-US"/>
-        </w:rPr>
-        <w:t xml:space="preserve"> it would include</w:t>
-      </w:r>
-      <w:r>
-        <w:rPr>
-          <w:i/>
-          <w:iCs/>
-          <w:color w:val="FF0000"/>
-          <w:lang w:val="en-US"/>
-        </w:rPr>
-        <w:t xml:space="preserve"> instructions on what the player is expected to feel, is this bit meant to be easy, are they supposed to be confused, is this bit meant to be hard, how long is </w:t>
-      </w:r>
-      <w:r>
-        <w:rPr>
-          <w:i/>
-          <w:iCs/>
-          <w:color w:val="FF0000"/>
-          <w:lang w:val="en-US"/>
-        </w:rPr>
-        <w:t xml:space="preserve">it </w:t>
-      </w:r>
-      <w:r>
-        <w:rPr>
-          <w:i/>
-          <w:iCs/>
-          <w:color w:val="FF0000"/>
-          <w:lang w:val="en-US"/>
-        </w:rPr>
-        <w:t>meant to take to play</w:t>
-      </w:r>
-      <w:r>
-        <w:rPr>
-          <w:i/>
-          <w:iCs/>
-          <w:color w:val="FF0000"/>
-          <w:lang w:val="en-US"/>
-        </w:rPr>
-        <w:t xml:space="preserve"> this bit</w:t>
-      </w:r>
-      <w:r>
-        <w:rPr>
-          <w:i/>
-          <w:iCs/>
-          <w:color w:val="FF0000"/>
-          <w:lang w:val="en-US"/>
-        </w:rPr>
-        <w:t>, etc.</w:t>
-      </w:r>
-      <w:r>
-        <w:rPr>
-          <w:i/>
-          <w:iCs/>
-          <w:color w:val="FF0000"/>
-          <w:lang w:val="en-US"/>
-        </w:rPr>
-        <w:t xml:space="preserve"> Then you play test, observe and test.</w:t>
-      </w:r>
-      <w:r>
-        <w:rPr>
-          <w:i/>
-          <w:iCs/>
-          <w:color w:val="FF0000"/>
-          <w:lang w:val="en-US"/>
-        </w:rPr>
-        <w:t xml:space="preserve"> For big projects you’d use an issue tracker (</w:t>
-      </w:r>
+        <w:t>Ship textures working</w:t>
+      </w:r>
+    </w:p>
+    <w:p>
+      <w:pPr>
+        <w:rPr>
+          <w:i/>
+          <w:iCs/>
+          <w:color w:val="FF0000"/>
+          <w:lang w:val="en-US"/>
+        </w:rPr>
+      </w:pPr>
+      <w:r>
+        <w:rPr>
+          <w:i/>
+          <w:iCs/>
+          <w:color w:val="FF0000"/>
+          <w:lang w:val="en-US"/>
+        </w:rPr>
+        <w:t>Asteroid textures working</w:t>
+      </w:r>
+    </w:p>
+    <w:p>
+      <w:pPr>
+        <w:rPr>
+          <w:i/>
+          <w:iCs/>
+          <w:color w:val="FF0000"/>
+          <w:lang w:val="en-US"/>
+        </w:rPr>
+      </w:pPr>
+      <w:r>
+        <w:rPr>
+          <w:i/>
+          <w:iCs/>
+          <w:color w:val="FF0000"/>
+          <w:lang w:val="en-US"/>
+        </w:rPr>
+        <w:t>All movement currently working</w:t>
+      </w:r>
+    </w:p>
+    <w:p>
+      <w:pPr>
+        <w:rPr>
+          <w:i/>
+          <w:iCs/>
+          <w:color w:val="FF0000"/>
+          <w:lang w:val="en-US"/>
+        </w:rPr>
+      </w:pPr>
+      <w:r>
+        <w:rPr>
+          <w:i/>
+          <w:iCs/>
+          <w:color w:val="FF0000"/>
+          <w:lang w:val="en-US"/>
+        </w:rPr>
+        <w:t>Asteroids are random sizes</w:t>
+      </w:r>
+    </w:p>
+    <w:p>
+      <w:pPr>
+        <w:rPr>
+          <w:i/>
+          <w:iCs/>
+          <w:color w:val="FF0000"/>
+          <w:lang w:val="en-US"/>
+        </w:rPr>
+      </w:pPr>
+      <w:r>
+        <w:rPr>
+          <w:i/>
+          <w:iCs/>
+          <w:color w:val="FF0000"/>
+          <w:lang w:val="en-US"/>
+        </w:rPr>
+        <w:lastRenderedPageBreak/>
+        <w:t xml:space="preserve">Background not parallax </w:t>
+      </w:r>
+    </w:p>
+    <w:p>
+      <w:pPr>
+        <w:rPr>
+          <w:lang w:val="en-US"/>
+        </w:rPr>
+      </w:pPr>
+    </w:p>
+    <w:p>
+      <w:pPr>
+        <w:rPr>
+          <w:lang w:val="en-US"/>
+        </w:rPr>
+      </w:pPr>
+    </w:p>
+    <w:p>
+      <w:pPr>
+        <w:rPr>
+          <w:lang w:val="en-US"/>
+        </w:rPr>
+      </w:pPr>
+    </w:p>
+    <w:p>
+      <w:pPr>
+        <w:pStyle w:val="Heading1"/>
+        <w:rPr>
+          <w:lang w:val="en-US"/>
+        </w:rPr>
+      </w:pPr>
       <w:proofErr w:type="spellStart"/>
       <w:r>
         <w:rPr>
-          <w:i/>
-          <w:iCs/>
-          <w:color w:val="FF0000"/>
-          <w:lang w:val="en-US"/>
-        </w:rPr>
-        <w:t>bitbucket</w:t>
+          <w:lang w:val="en-US"/>
+        </w:rPr>
+        <w:t>GiT</w:t>
       </w:r>
       <w:proofErr w:type="spellEnd"/>
       <w:r>
         <w:rPr>
-          <w:i/>
-          <w:iCs/>
-          <w:color w:val="FF0000"/>
-          <w:lang w:val="en-US"/>
-        </w:rPr>
-        <w:t>) to record information about all these things and figure out which are important and need fixing and which aren’t</w:t>
-      </w:r>
-      <w:r>
-        <w:rPr>
-          <w:i/>
-          <w:iCs/>
-          <w:color w:val="FF0000"/>
-          <w:lang w:val="en-US"/>
-        </w:rPr>
-        <w:t xml:space="preserve"> (it’s not complex, just a shared online repository of bugs with priorities)</w:t>
-      </w:r>
-      <w:r>
-        <w:rPr>
-          <w:i/>
-          <w:iCs/>
-          <w:color w:val="FF0000"/>
-          <w:lang w:val="en-US"/>
-        </w:rPr>
-        <w:t xml:space="preserve">. </w:t>
-      </w:r>
-      <w:proofErr w:type="gramStart"/>
-      <w:r>
-        <w:rPr>
-          <w:i/>
-          <w:iCs/>
-          <w:color w:val="FF0000"/>
-          <w:lang w:val="en-US"/>
-        </w:rPr>
-        <w:t>It’s</w:t>
-      </w:r>
-      <w:proofErr w:type="gramEnd"/>
-      <w:r>
-        <w:rPr>
-          <w:i/>
-          <w:iCs/>
-          <w:color w:val="FF0000"/>
-          <w:lang w:val="en-US"/>
-        </w:rPr>
-        <w:t xml:space="preserve"> part of the classic software development lifecycle, design-&gt;implement-&gt;test-&gt;repeat until you get something really good. Fail fast, fail early. Find the optimum solution. For a large project you’d include user testing, where you watch someone play and make notes about </w:t>
-      </w:r>
-      <w:r>
-        <w:rPr>
-          <w:i/>
-          <w:iCs/>
-          <w:color w:val="FF0000"/>
-          <w:lang w:val="en-US"/>
-        </w:rPr>
-        <w:t>what they liked, didn’t like, where they got stuck, if something broke, balance issues – things too easy or hard, things too confusing, etc.</w:t>
-      </w:r>
-    </w:p>
-    <w:p>
-      <w:pPr>
-        <w:rPr>
-          <w:lang w:val="en-US"/>
-        </w:rPr>
-      </w:pPr>
-    </w:p>
-    <w:p>
-      <w:pPr>
-        <w:rPr>
-          <w:lang w:val="en-US"/>
-        </w:rPr>
-      </w:pPr>
-    </w:p>
-    <w:p>
-      <w:pPr>
-        <w:rPr>
-          <w:lang w:val="en-US"/>
-        </w:rPr>
-      </w:pPr>
+          <w:lang w:val="en-US"/>
+        </w:rPr>
+        <w:t xml:space="preserve"> commit log</w:t>
+      </w:r>
+    </w:p>
+    <w:p>
+      <w:pPr>
+        <w:rPr>
+          <w:i/>
+          <w:iCs/>
+          <w:color w:val="FF0000"/>
+          <w:lang w:val="en-US"/>
+        </w:rPr>
+      </w:pPr>
+      <w:r>
+        <w:rPr>
+          <w:i/>
+          <w:iCs/>
+          <w:color w:val="FF0000"/>
+          <w:lang w:val="en-US"/>
+        </w:rPr>
+        <w:t xml:space="preserve">All work should be kept on </w:t>
+      </w:r>
+      <w:proofErr w:type="spellStart"/>
+      <w:r>
+        <w:rPr>
+          <w:i/>
+          <w:iCs/>
+          <w:color w:val="FF0000"/>
+          <w:lang w:val="en-US"/>
+        </w:rPr>
+        <w:t>GiT</w:t>
+      </w:r>
+      <w:proofErr w:type="spellEnd"/>
+      <w:r>
+        <w:rPr>
+          <w:i/>
+          <w:iCs/>
+          <w:color w:val="FF0000"/>
+          <w:lang w:val="en-US"/>
+        </w:rPr>
+        <w:t xml:space="preserve">, bitbucket and </w:t>
+      </w:r>
+      <w:proofErr w:type="spellStart"/>
+      <w:r>
+        <w:rPr>
+          <w:i/>
+          <w:iCs/>
+          <w:color w:val="FF0000"/>
+          <w:lang w:val="en-US"/>
+        </w:rPr>
+        <w:t>github</w:t>
+      </w:r>
+      <w:proofErr w:type="spellEnd"/>
+      <w:r>
+        <w:rPr>
+          <w:i/>
+          <w:iCs/>
+          <w:color w:val="FF0000"/>
+          <w:lang w:val="en-US"/>
+        </w:rPr>
+        <w:t xml:space="preserve"> are free to use. Make sure the repository is marked private or people will google the code and find it. A screen shot of the git commit log will suffice, it needs to show who did what and when.</w:t>
+      </w:r>
+      <w:r>
+        <w:rPr>
+          <w:i/>
+          <w:iCs/>
+          <w:color w:val="FF0000"/>
+          <w:lang w:val="en-US"/>
+        </w:rPr>
+        <w:t xml:space="preserve"> At level 4 it will take a while to learn to use </w:t>
+      </w:r>
+      <w:proofErr w:type="spellStart"/>
+      <w:r>
+        <w:rPr>
+          <w:i/>
+          <w:iCs/>
+          <w:color w:val="FF0000"/>
+          <w:lang w:val="en-US"/>
+        </w:rPr>
+        <w:t>GiT</w:t>
+      </w:r>
+      <w:proofErr w:type="spellEnd"/>
+      <w:r>
+        <w:rPr>
+          <w:i/>
+          <w:iCs/>
+          <w:color w:val="FF0000"/>
+          <w:lang w:val="en-US"/>
+        </w:rPr>
+        <w:t>, but we will eventually.</w:t>
+      </w:r>
     </w:p>
     <w:p>
       <w:pPr>
@@ -546,197 +457,6 @@
           <w:lang w:val="en-US"/>
         </w:rPr>
       </w:pPr>
-      <w:proofErr w:type="spellStart"/>
-      <w:r>
-        <w:rPr>
-          <w:lang w:val="en-US"/>
-        </w:rPr>
-        <w:lastRenderedPageBreak/>
-        <w:t>GiT</w:t>
-      </w:r>
-      <w:proofErr w:type="spellEnd"/>
-      <w:r>
-        <w:rPr>
-          <w:lang w:val="en-US"/>
-        </w:rPr>
-        <w:t xml:space="preserve"> commit log</w:t>
-      </w:r>
-    </w:p>
-    <w:p>
-      <w:pPr>
-        <w:rPr>
-          <w:i/>
-          <w:iCs/>
-          <w:color w:val="FF0000"/>
-          <w:lang w:val="en-US"/>
-        </w:rPr>
-      </w:pPr>
-      <w:r>
-        <w:rPr>
-          <w:i/>
-          <w:iCs/>
-          <w:color w:val="FF0000"/>
-          <w:lang w:val="en-US"/>
-        </w:rPr>
-        <w:t xml:space="preserve">All work </w:t>
-      </w:r>
-      <w:proofErr w:type="gramStart"/>
-      <w:r>
-        <w:rPr>
-          <w:i/>
-          <w:iCs/>
-          <w:color w:val="FF0000"/>
-          <w:lang w:val="en-US"/>
-        </w:rPr>
-        <w:t>should be kept</w:t>
-      </w:r>
-      <w:proofErr w:type="gramEnd"/>
-      <w:r>
-        <w:rPr>
-          <w:i/>
-          <w:iCs/>
-          <w:color w:val="FF0000"/>
-          <w:lang w:val="en-US"/>
-        </w:rPr>
-        <w:t xml:space="preserve"> on </w:t>
-      </w:r>
-      <w:proofErr w:type="spellStart"/>
-      <w:r>
-        <w:rPr>
-          <w:i/>
-          <w:iCs/>
-          <w:color w:val="FF0000"/>
-          <w:lang w:val="en-US"/>
-        </w:rPr>
-        <w:t>GiT</w:t>
-      </w:r>
-      <w:proofErr w:type="spellEnd"/>
-      <w:r>
-        <w:rPr>
-          <w:i/>
-          <w:iCs/>
-          <w:color w:val="FF0000"/>
-          <w:lang w:val="en-US"/>
-        </w:rPr>
-        <w:t xml:space="preserve">, </w:t>
-      </w:r>
-      <w:proofErr w:type="spellStart"/>
-      <w:r>
-        <w:rPr>
-          <w:i/>
-          <w:iCs/>
-          <w:color w:val="FF0000"/>
-          <w:lang w:val="en-US"/>
-        </w:rPr>
-        <w:t>bitbucket</w:t>
-      </w:r>
-      <w:proofErr w:type="spellEnd"/>
-      <w:r>
-        <w:rPr>
-          <w:i/>
-          <w:iCs/>
-          <w:color w:val="FF0000"/>
-          <w:lang w:val="en-US"/>
-        </w:rPr>
-        <w:t xml:space="preserve"> and </w:t>
-      </w:r>
-      <w:proofErr w:type="spellStart"/>
-      <w:r>
-        <w:rPr>
-          <w:i/>
-          <w:iCs/>
-          <w:color w:val="FF0000"/>
-          <w:lang w:val="en-US"/>
-        </w:rPr>
-        <w:t>github</w:t>
-      </w:r>
-      <w:proofErr w:type="spellEnd"/>
-      <w:r>
-        <w:rPr>
-          <w:i/>
-          <w:iCs/>
-          <w:color w:val="FF0000"/>
-          <w:lang w:val="en-US"/>
-        </w:rPr>
-        <w:t xml:space="preserve"> are free to use. Make sure the repository is marked private or people will google the code and find it. A screen shot of the </w:t>
-      </w:r>
-      <w:proofErr w:type="spellStart"/>
-      <w:r>
-        <w:rPr>
-          <w:i/>
-          <w:iCs/>
-          <w:color w:val="FF0000"/>
-          <w:lang w:val="en-US"/>
-        </w:rPr>
-        <w:t>git</w:t>
-      </w:r>
-      <w:proofErr w:type="spellEnd"/>
-      <w:r>
-        <w:rPr>
-          <w:i/>
-          <w:iCs/>
-          <w:color w:val="FF0000"/>
-          <w:lang w:val="en-US"/>
-        </w:rPr>
-        <w:t xml:space="preserve"> commit log will suffice, it needs to show who did what and when.</w:t>
-      </w:r>
-      <w:r>
-        <w:rPr>
-          <w:i/>
-          <w:iCs/>
-          <w:color w:val="FF0000"/>
-          <w:lang w:val="en-US"/>
-        </w:rPr>
-        <w:t xml:space="preserve"> At level </w:t>
-      </w:r>
-      <w:proofErr w:type="gramStart"/>
-      <w:r>
-        <w:rPr>
-          <w:i/>
-          <w:iCs/>
-          <w:color w:val="FF0000"/>
-          <w:lang w:val="en-US"/>
-        </w:rPr>
-        <w:t>4</w:t>
-      </w:r>
-      <w:proofErr w:type="gramEnd"/>
-      <w:r>
-        <w:rPr>
-          <w:i/>
-          <w:iCs/>
-          <w:color w:val="FF0000"/>
-          <w:lang w:val="en-US"/>
-        </w:rPr>
-        <w:t xml:space="preserve"> it will take a while to learn to use </w:t>
-      </w:r>
-      <w:proofErr w:type="spellStart"/>
-      <w:r>
-        <w:rPr>
-          <w:i/>
-          <w:iCs/>
-          <w:color w:val="FF0000"/>
-          <w:lang w:val="en-US"/>
-        </w:rPr>
-        <w:t>GiT</w:t>
-      </w:r>
-      <w:proofErr w:type="spellEnd"/>
-      <w:r>
-        <w:rPr>
-          <w:i/>
-          <w:iCs/>
-          <w:color w:val="FF0000"/>
-          <w:lang w:val="en-US"/>
-        </w:rPr>
-        <w:t>, but we will eventually.</w:t>
-      </w:r>
-    </w:p>
-    <w:p>
-      <w:pPr>
-        <w:pStyle w:val="Heading1"/>
-        <w:rPr>
-          <w:lang w:val="en-US"/>
-        </w:rPr>
-      </w:pPr>
       <w:r>
         <w:rPr>
           <w:lang w:val="en-US"/>
@@ -760,47 +480,7 @@
           <w:color w:val="FF0000"/>
           <w:lang w:val="en-US"/>
         </w:rPr>
-        <w:t xml:space="preserve">Apply some common </w:t>
-      </w:r>
-      <w:proofErr w:type="gramStart"/>
-      <w:r>
-        <w:rPr>
-          <w:i/>
-          <w:iCs/>
-          <w:color w:val="FF0000"/>
-          <w:lang w:val="en-US"/>
-        </w:rPr>
-        <w:t>sense,</w:t>
-      </w:r>
-      <w:proofErr w:type="gramEnd"/>
-      <w:r>
-        <w:rPr>
-          <w:i/>
-          <w:iCs/>
-          <w:color w:val="FF0000"/>
-          <w:lang w:val="en-US"/>
-        </w:rPr>
-        <w:t xml:space="preserve"> if it’s a simple tutorial item, if it’s small, then a basic bullet point list is fine. </w:t>
-      </w:r>
-      <w:proofErr w:type="gramStart"/>
-      <w:r>
-        <w:rPr>
-          <w:i/>
-          <w:iCs/>
-          <w:color w:val="FF0000"/>
-          <w:lang w:val="en-US"/>
-        </w:rPr>
-        <w:t>So</w:t>
-      </w:r>
-      <w:proofErr w:type="gramEnd"/>
-      <w:r>
-        <w:rPr>
-          <w:i/>
-          <w:iCs/>
-          <w:color w:val="FF0000"/>
-          <w:lang w:val="en-US"/>
-        </w:rPr>
-        <w:t>, tutorial assessment, Joe wants to get it finished for the week after next session. Sets aside 4hrs</w:t>
+        <w:t>Apply some common sense, if it’s a simple tutorial item, if it’s small, then a basic bullet point list is fine. So, tutorial assessment, Joe wants to get it finished for the week after next session. Sets aside 4hrs</w:t>
       </w:r>
       <w:r>
         <w:rPr>
@@ -1044,7 +724,7 @@
                 <w:color w:val="FF0000"/>
                 <w:lang w:val="en-US"/>
               </w:rPr>
-              <w:t>0.25</w:t>
+              <w:t>1</w:t>
             </w:r>
           </w:p>
         </w:tc>
@@ -1068,7 +748,7 @@
                 <w:color w:val="FF0000"/>
                 <w:lang w:val="en-US"/>
               </w:rPr>
-              <w:t>0.25</w:t>
+              <w:t>2</w:t>
             </w:r>
           </w:p>
         </w:tc>
@@ -1118,7 +798,7 @@
                 <w:color w:val="FF0000"/>
                 <w:lang w:val="en-US"/>
               </w:rPr>
-              <w:t>0.5</w:t>
+              <w:t>1</w:t>
             </w:r>
           </w:p>
         </w:tc>
@@ -1142,16 +822,7 @@
                 <w:color w:val="FF0000"/>
                 <w:lang w:val="en-US"/>
               </w:rPr>
-              <w:t>0.2</w:t>
-            </w:r>
-            <w:r>
-              <w:rPr>
-                <w:i/>
-                <w:iCs/>
-                <w:color w:val="FF0000"/>
-                <w:lang w:val="en-US"/>
-              </w:rPr>
-              <w:t>5</w:t>
+              <w:t>2</w:t>
             </w:r>
           </w:p>
         </w:tc>
@@ -1201,7 +872,7 @@
                 <w:color w:val="FF0000"/>
                 <w:lang w:val="en-US"/>
               </w:rPr>
-              <w:t>3</w:t>
+              <w:t>4</w:t>
             </w:r>
           </w:p>
         </w:tc>
@@ -1225,7 +896,7 @@
                 <w:color w:val="FF0000"/>
                 <w:lang w:val="en-US"/>
               </w:rPr>
-              <w:t>2.5</w:t>
+              <w:t>8 and counting</w:t>
             </w:r>
           </w:p>
         </w:tc>
@@ -1275,7 +946,7 @@
                 <w:color w:val="FF0000"/>
                 <w:lang w:val="en-US"/>
               </w:rPr>
-              <w:t>0.25</w:t>
+              <w:t>0.5</w:t>
             </w:r>
           </w:p>
         </w:tc>
@@ -1299,16 +970,7 @@
                 <w:color w:val="FF0000"/>
                 <w:lang w:val="en-US"/>
               </w:rPr>
-              <w:t>3</w:t>
-            </w:r>
-            <w:r>
-              <w:rPr>
-                <w:i/>
-                <w:iCs/>
-                <w:color w:val="FF0000"/>
-                <w:lang w:val="en-US"/>
-              </w:rPr>
-              <w:t>.5</w:t>
+              <w:t>4</w:t>
             </w:r>
           </w:p>
         </w:tc>
@@ -1358,7 +1020,7 @@
                 <w:color w:val="FF0000"/>
                 <w:lang w:val="en-US"/>
               </w:rPr>
-              <w:t>1</w:t>
+              <w:t>0</w:t>
             </w:r>
           </w:p>
         </w:tc>
@@ -1437,7 +1099,7 @@
                 <w:color w:val="FF0000"/>
                 <w:lang w:val="en-US"/>
               </w:rPr>
-              <w:t>5</w:t>
+              <w:t>6.5</w:t>
             </w:r>
           </w:p>
         </w:tc>
@@ -1463,10 +1125,8 @@
                 <w:color w:val="FF0000"/>
                 <w:lang w:val="en-US"/>
               </w:rPr>
-              <w:t>6.5</w:t>
+              <w:t>16+</w:t>
             </w:r>
-            <w:bookmarkStart w:id="0" w:name="_GoBack"/>
-            <w:bookmarkEnd w:id="0"/>
           </w:p>
         </w:tc>
       </w:tr>
@@ -1474,126 +1134,13 @@
     <w:p>
       <w:pPr>
         <w:rPr>
-          <w:i/>
-          <w:iCs/>
-          <w:color w:val="FF0000"/>
-          <w:lang w:val="en-US"/>
-        </w:rPr>
-      </w:pPr>
-    </w:p>
-    <w:p>
-      <w:pPr>
-        <w:rPr>
-          <w:lang w:val="en-US"/>
-        </w:rPr>
-      </w:pPr>
-      <w:r>
-        <w:rPr>
-          <w:i/>
-          <w:iCs/>
-          <w:color w:val="FF0000"/>
-          <w:lang w:val="en-US"/>
-        </w:rPr>
-        <w:t xml:space="preserve">If </w:t>
-      </w:r>
-      <w:proofErr w:type="gramStart"/>
-      <w:r>
-        <w:rPr>
-          <w:i/>
-          <w:iCs/>
-          <w:color w:val="FF0000"/>
-          <w:lang w:val="en-US"/>
-        </w:rPr>
-        <w:t>it’s</w:t>
-      </w:r>
-      <w:proofErr w:type="gramEnd"/>
-      <w:r>
-        <w:rPr>
-          <w:i/>
-          <w:iCs/>
-          <w:color w:val="FF0000"/>
-          <w:lang w:val="en-US"/>
-        </w:rPr>
-        <w:t xml:space="preserve"> a big project that’s going to be more like 10+ hours, then you </w:t>
-      </w:r>
-      <w:r>
-        <w:rPr>
-          <w:i/>
-          <w:iCs/>
-          <w:color w:val="FF0000"/>
-          <w:lang w:val="en-US"/>
-        </w:rPr>
-        <w:t xml:space="preserve">need </w:t>
-      </w:r>
-      <w:r>
-        <w:rPr>
-          <w:i/>
-          <w:iCs/>
-          <w:color w:val="FF0000"/>
-          <w:lang w:val="en-US"/>
-        </w:rPr>
-        <w:t xml:space="preserve">Trello. </w:t>
-      </w:r>
-      <w:r>
-        <w:rPr>
-          <w:i/>
-          <w:iCs/>
-          <w:color w:val="FF0000"/>
-          <w:lang w:val="en-US"/>
-        </w:rPr>
-        <w:t xml:space="preserve">Schedules can be done in Trello and screen shots used, refer to the notes on Trello, you need to use the ‘Plus’ plugin </w:t>
-      </w:r>
-      <w:r>
-        <w:rPr>
-          <w:i/>
-          <w:iCs/>
-          <w:color w:val="FF0000"/>
-          <w:lang w:val="en-US"/>
-        </w:rPr>
-        <w:t xml:space="preserve">for Chrome </w:t>
-      </w:r>
-      <w:r>
-        <w:rPr>
-          <w:i/>
-          <w:iCs/>
-          <w:color w:val="FF0000"/>
-          <w:lang w:val="en-US"/>
-        </w:rPr>
-        <w:t>so you can estimate how long things will take, this is how you guesstimate when the project will be finished – this is absolutely critically important to the people paying your wages.</w:t>
-      </w:r>
-      <w:r>
-        <w:rPr>
-          <w:i/>
-          <w:iCs/>
-          <w:color w:val="FF0000"/>
-          <w:lang w:val="en-US"/>
-        </w:rPr>
-        <w:t xml:space="preserve"> Think of all the tasks and put them on ‘cards’, shuffle them around, keep breaking them down into smaller tasks on more cards, until you’ve written 1 or 2 hours on each card. Trello will tell you how long the whole thing will take. As you work, mark off the tasks as done and how much time they REALLY took. It takes effort, but is the only way to get better at task estimation. </w:t>
-      </w:r>
-      <w:proofErr w:type="gramStart"/>
-      <w:r>
-        <w:rPr>
-          <w:i/>
-          <w:iCs/>
-          <w:color w:val="FF0000"/>
-          <w:lang w:val="en-US"/>
-        </w:rPr>
-        <w:t>It’s</w:t>
-      </w:r>
-      <w:proofErr w:type="gramEnd"/>
-      <w:r>
-        <w:rPr>
-          <w:i/>
-          <w:iCs/>
-          <w:color w:val="FF0000"/>
-          <w:lang w:val="en-US"/>
-        </w:rPr>
-        <w:t xml:space="preserve"> important because YOU are the biggest cost to your employer.</w:t>
-      </w:r>
+          <w:lang w:val="en-US"/>
+        </w:rPr>
+      </w:pPr>
     </w:p>
     <w:sectPr>
-      <w:headerReference w:type="default" r:id="rId6"/>
-      <w:footerReference w:type="default" r:id="rId7"/>
+      <w:headerReference w:type="default" r:id="rId8"/>
+      <w:footerReference w:type="default" r:id="rId9"/>
       <w:pgSz w:w="11906" w:h="16838"/>
       <w:pgMar w:top="1440" w:right="1440" w:bottom="1440" w:left="1440" w:header="708" w:footer="708" w:gutter="0"/>
       <w:cols w:space="708"/>
@@ -1604,7 +1151,7 @@
 </file>
 
 <file path=word/endnotes.xml><?xml version="1.0" encoding="utf-8"?>
-<w:endnotes xmlns:wpc="http://schemas.microsoft.com/office/word/2010/wordprocessingCanvas" xmlns:cx="http://schemas.microsoft.com/office/drawing/2014/chartex" xmlns:cx1="http://schemas.microsoft.com/office/drawing/2015/9/8/chartex" xmlns:mc="http://schemas.openxmlformats.org/markup-compatibility/2006" xmlns:o="urn:schemas-microsoft-com:office:office" xmlns:r="http://schemas.openxmlformats.org/officeDocument/2006/relationships" xmlns:m="http://schemas.openxmlformats.org/officeDocument/2006/math" xmlns:v="urn:schemas-microsoft-com:vml" xmlns:wp14="http://schemas.microsoft.com/office/word/2010/wordprocessingDrawing" xmlns:wp="http://schemas.openxmlformats.org/drawingml/2006/wordprocessingDrawing" xmlns:w10="urn:schemas-microsoft-com:office:word" xmlns:w="http://schemas.openxmlformats.org/wordprocessingml/2006/main" xmlns:w14="http://schemas.microsoft.com/office/word/2010/wordml" xmlns:w15="http://schemas.microsoft.com/office/word/2012/wordml" xmlns:w16se="http://schemas.microsoft.com/office/word/2015/wordml/symex" xmlns:wpg="http://schemas.microsoft.com/office/word/2010/wordprocessingGroup" xmlns:wpi="http://schemas.microsoft.com/office/word/2010/wordprocessingInk" xmlns:wne="http://schemas.microsoft.com/office/word/2006/wordml" xmlns:wps="http://schemas.microsoft.com/office/word/2010/wordprocessingShape" mc:Ignorable="w14 w15 w16se wp14">
+<w:endnotes xmlns:wpc="http://schemas.microsoft.com/office/word/2010/wordprocessingCanvas" xmlns:cx="http://schemas.microsoft.com/office/drawing/2014/chartex" xmlns:cx1="http://schemas.microsoft.com/office/drawing/2015/9/8/chartex" xmlns:cx2="http://schemas.microsoft.com/office/drawing/2015/10/21/chartex" xmlns:cx3="http://schemas.microsoft.com/office/drawing/2016/5/9/chartex" xmlns:cx4="http://schemas.microsoft.com/office/drawing/2016/5/10/chartex" xmlns:cx5="http://schemas.microsoft.com/office/drawing/2016/5/11/chartex" xmlns:cx6="http://schemas.microsoft.com/office/drawing/2016/5/12/chartex" xmlns:cx7="http://schemas.microsoft.com/office/drawing/2016/5/13/chartex" xmlns:cx8="http://schemas.microsoft.com/office/drawing/2016/5/14/chartex" xmlns:mc="http://schemas.openxmlformats.org/markup-compatibility/2006" xmlns:aink="http://schemas.microsoft.com/office/drawing/2016/ink" xmlns:am3d="http://schemas.microsoft.com/office/drawing/2017/model3d" xmlns:o="urn:schemas-microsoft-com:office:office" xmlns:r="http://schemas.openxmlformats.org/officeDocument/2006/relationships" xmlns:m="http://schemas.openxmlformats.org/officeDocument/2006/math" xmlns:v="urn:schemas-microsoft-com:vml" xmlns:wp14="http://schemas.microsoft.com/office/word/2010/wordprocessingDrawing" xmlns:wp="http://schemas.openxmlformats.org/drawingml/2006/wordprocessingDrawing" xmlns:w10="urn:schemas-microsoft-com:office:word" xmlns:w="http://schemas.openxmlformats.org/wordprocessingml/2006/main" xmlns:w14="http://schemas.microsoft.com/office/word/2010/wordml" xmlns:w15="http://schemas.microsoft.com/office/word/2012/wordml" xmlns:w16cex="http://schemas.microsoft.com/office/word/2018/wordml/cex" xmlns:w16cid="http://schemas.microsoft.com/office/word/2016/wordml/cid" xmlns:w16="http://schemas.microsoft.com/office/word/2018/wordml" xmlns:w16sdtdh="http://schemas.microsoft.com/office/word/2020/wordml/sdtdatahash" xmlns:w16se="http://schemas.microsoft.com/office/word/2015/wordml/symex" xmlns:wpg="http://schemas.microsoft.com/office/word/2010/wordprocessingGroup" xmlns:wpi="http://schemas.microsoft.com/office/word/2010/wordprocessingInk" xmlns:wne="http://schemas.microsoft.com/office/word/2006/wordml" xmlns:wps="http://schemas.microsoft.com/office/word/2010/wordprocessingShape" mc:Ignorable="w14 w15 w16se w16cid w16 w16cex w16sdtdh wp14">
   <w:endnote w:type="separator" w:id="-1">
     <w:p>
       <w:pPr>
@@ -1629,7 +1176,7 @@
 </file>
 
 <file path=word/footer1.xml><?xml version="1.0" encoding="utf-8"?>
-<w:ftr xmlns:wpc="http://schemas.microsoft.com/office/word/2010/wordprocessingCanvas" xmlns:cx="http://schemas.microsoft.com/office/drawing/2014/chartex" xmlns:cx1="http://schemas.microsoft.com/office/drawing/2015/9/8/chartex" xmlns:mc="http://schemas.openxmlformats.org/markup-compatibility/2006" xmlns:o="urn:schemas-microsoft-com:office:office" xmlns:r="http://schemas.openxmlformats.org/officeDocument/2006/relationships" xmlns:m="http://schemas.openxmlformats.org/officeDocument/2006/math" xmlns:v="urn:schemas-microsoft-com:vml" xmlns:wp14="http://schemas.microsoft.com/office/word/2010/wordprocessingDrawing" xmlns:wp="http://schemas.openxmlformats.org/drawingml/2006/wordprocessingDrawing" xmlns:w10="urn:schemas-microsoft-com:office:word" xmlns:w="http://schemas.openxmlformats.org/wordprocessingml/2006/main" xmlns:w14="http://schemas.microsoft.com/office/word/2010/wordml" xmlns:w15="http://schemas.microsoft.com/office/word/2012/wordml" xmlns:w16se="http://schemas.microsoft.com/office/word/2015/wordml/symex" xmlns:wpg="http://schemas.microsoft.com/office/word/2010/wordprocessingGroup" xmlns:wpi="http://schemas.microsoft.com/office/word/2010/wordprocessingInk" xmlns:wne="http://schemas.microsoft.com/office/word/2006/wordml" xmlns:wps="http://schemas.microsoft.com/office/word/2010/wordprocessingShape" mc:Ignorable="w14 w15 w16se wp14">
+<w:ftr xmlns:wpc="http://schemas.microsoft.com/office/word/2010/wordprocessingCanvas" xmlns:cx="http://schemas.microsoft.com/office/drawing/2014/chartex" xmlns:cx1="http://schemas.microsoft.com/office/drawing/2015/9/8/chartex" xmlns:cx2="http://schemas.microsoft.com/office/drawing/2015/10/21/chartex" xmlns:cx3="http://schemas.microsoft.com/office/drawing/2016/5/9/chartex" xmlns:cx4="http://schemas.microsoft.com/office/drawing/2016/5/10/chartex" xmlns:cx5="http://schemas.microsoft.com/office/drawing/2016/5/11/chartex" xmlns:cx6="http://schemas.microsoft.com/office/drawing/2016/5/12/chartex" xmlns:cx7="http://schemas.microsoft.com/office/drawing/2016/5/13/chartex" xmlns:cx8="http://schemas.microsoft.com/office/drawing/2016/5/14/chartex" xmlns:mc="http://schemas.openxmlformats.org/markup-compatibility/2006" xmlns:aink="http://schemas.microsoft.com/office/drawing/2016/ink" xmlns:am3d="http://schemas.microsoft.com/office/drawing/2017/model3d" xmlns:o="urn:schemas-microsoft-com:office:office" xmlns:r="http://schemas.openxmlformats.org/officeDocument/2006/relationships" xmlns:m="http://schemas.openxmlformats.org/officeDocument/2006/math" xmlns:v="urn:schemas-microsoft-com:vml" xmlns:wp14="http://schemas.microsoft.com/office/word/2010/wordprocessingDrawing" xmlns:wp="http://schemas.openxmlformats.org/drawingml/2006/wordprocessingDrawing" xmlns:w10="urn:schemas-microsoft-com:office:word" xmlns:w="http://schemas.openxmlformats.org/wordprocessingml/2006/main" xmlns:w14="http://schemas.microsoft.com/office/word/2010/wordml" xmlns:w15="http://schemas.microsoft.com/office/word/2012/wordml" xmlns:w16cex="http://schemas.microsoft.com/office/word/2018/wordml/cex" xmlns:w16cid="http://schemas.microsoft.com/office/word/2016/wordml/cid" xmlns:w16="http://schemas.microsoft.com/office/word/2018/wordml" xmlns:w16sdtdh="http://schemas.microsoft.com/office/word/2020/wordml/sdtdatahash" xmlns:w16se="http://schemas.microsoft.com/office/word/2015/wordml/symex" xmlns:wpg="http://schemas.microsoft.com/office/word/2010/wordprocessingGroup" xmlns:wpi="http://schemas.microsoft.com/office/word/2010/wordprocessingInk" xmlns:wne="http://schemas.microsoft.com/office/word/2006/wordml" xmlns:wps="http://schemas.microsoft.com/office/word/2010/wordprocessingShape" mc:Ignorable="w14 w15 w16se w16cid w16 w16cex w16sdtdh wp14">
   <w:p>
     <w:pPr>
       <w:pStyle w:val="Footer"/>
@@ -1718,7 +1265,7 @@
 </file>
 
 <file path=word/footnotes.xml><?xml version="1.0" encoding="utf-8"?>
-<w:footnotes xmlns:wpc="http://schemas.microsoft.com/office/word/2010/wordprocessingCanvas" xmlns:cx="http://schemas.microsoft.com/office/drawing/2014/chartex" xmlns:cx1="http://schemas.microsoft.com/office/drawing/2015/9/8/chartex" xmlns:mc="http://schemas.openxmlformats.org/markup-compatibility/2006" xmlns:o="urn:schemas-microsoft-com:office:office" xmlns:r="http://schemas.openxmlformats.org/officeDocument/2006/relationships" xmlns:m="http://schemas.openxmlformats.org/officeDocument/2006/math" xmlns:v="urn:schemas-microsoft-com:vml" xmlns:wp14="http://schemas.microsoft.com/office/word/2010/wordprocessingDrawing" xmlns:wp="http://schemas.openxmlformats.org/drawingml/2006/wordprocessingDrawing" xmlns:w10="urn:schemas-microsoft-com:office:word" xmlns:w="http://schemas.openxmlformats.org/wordprocessingml/2006/main" xmlns:w14="http://schemas.microsoft.com/office/word/2010/wordml" xmlns:w15="http://schemas.microsoft.com/office/word/2012/wordml" xmlns:w16se="http://schemas.microsoft.com/office/word/2015/wordml/symex" xmlns:wpg="http://schemas.microsoft.com/office/word/2010/wordprocessingGroup" xmlns:wpi="http://schemas.microsoft.com/office/word/2010/wordprocessingInk" xmlns:wne="http://schemas.microsoft.com/office/word/2006/wordml" xmlns:wps="http://schemas.microsoft.com/office/word/2010/wordprocessingShape" mc:Ignorable="w14 w15 w16se wp14">
+<w:footnotes xmlns:wpc="http://schemas.microsoft.com/office/word/2010/wordprocessingCanvas" xmlns:cx="http://schemas.microsoft.com/office/drawing/2014/chartex" xmlns:cx1="http://schemas.microsoft.com/office/drawing/2015/9/8/chartex" xmlns:cx2="http://schemas.microsoft.com/office/drawing/2015/10/21/chartex" xmlns:cx3="http://schemas.microsoft.com/office/drawing/2016/5/9/chartex" xmlns:cx4="http://schemas.microsoft.com/office/drawing/2016/5/10/chartex" xmlns:cx5="http://schemas.microsoft.com/office/drawing/2016/5/11/chartex" xmlns:cx6="http://schemas.microsoft.com/office/drawing/2016/5/12/chartex" xmlns:cx7="http://schemas.microsoft.com/office/drawing/2016/5/13/chartex" xmlns:cx8="http://schemas.microsoft.com/office/drawing/2016/5/14/chartex" xmlns:mc="http://schemas.openxmlformats.org/markup-compatibility/2006" xmlns:aink="http://schemas.microsoft.com/office/drawing/2016/ink" xmlns:am3d="http://schemas.microsoft.com/office/drawing/2017/model3d" xmlns:o="urn:schemas-microsoft-com:office:office" xmlns:r="http://schemas.openxmlformats.org/officeDocument/2006/relationships" xmlns:m="http://schemas.openxmlformats.org/officeDocument/2006/math" xmlns:v="urn:schemas-microsoft-com:vml" xmlns:wp14="http://schemas.microsoft.com/office/word/2010/wordprocessingDrawing" xmlns:wp="http://schemas.openxmlformats.org/drawingml/2006/wordprocessingDrawing" xmlns:w10="urn:schemas-microsoft-com:office:word" xmlns:w="http://schemas.openxmlformats.org/wordprocessingml/2006/main" xmlns:w14="http://schemas.microsoft.com/office/word/2010/wordml" xmlns:w15="http://schemas.microsoft.com/office/word/2012/wordml" xmlns:w16cex="http://schemas.microsoft.com/office/word/2018/wordml/cex" xmlns:w16cid="http://schemas.microsoft.com/office/word/2016/wordml/cid" xmlns:w16="http://schemas.microsoft.com/office/word/2018/wordml" xmlns:w16sdtdh="http://schemas.microsoft.com/office/word/2020/wordml/sdtdatahash" xmlns:w16se="http://schemas.microsoft.com/office/word/2015/wordml/symex" xmlns:wpg="http://schemas.microsoft.com/office/word/2010/wordprocessingGroup" xmlns:wpi="http://schemas.microsoft.com/office/word/2010/wordprocessingInk" xmlns:wne="http://schemas.microsoft.com/office/word/2006/wordml" xmlns:wps="http://schemas.microsoft.com/office/word/2010/wordprocessingShape" mc:Ignorable="w14 w15 w16se w16cid w16 w16cex w16sdtdh wp14">
   <w:footnote w:type="separator" w:id="-1">
     <w:p>
       <w:pPr>
@@ -1743,7 +1290,7 @@
 </file>
 
 <file path=word/header1.xml><?xml version="1.0" encoding="utf-8"?>
-<w:hdr xmlns:wpc="http://schemas.microsoft.com/office/word/2010/wordprocessingCanvas" xmlns:cx="http://schemas.microsoft.com/office/drawing/2014/chartex" xmlns:cx1="http://schemas.microsoft.com/office/drawing/2015/9/8/chartex" xmlns:mc="http://schemas.openxmlformats.org/markup-compatibility/2006" xmlns:o="urn:schemas-microsoft-com:office:office" xmlns:r="http://schemas.openxmlformats.org/officeDocument/2006/relationships" xmlns:m="http://schemas.openxmlformats.org/officeDocument/2006/math" xmlns:v="urn:schemas-microsoft-com:vml" xmlns:wp14="http://schemas.microsoft.com/office/word/2010/wordprocessingDrawing" xmlns:wp="http://schemas.openxmlformats.org/drawingml/2006/wordprocessingDrawing" xmlns:w10="urn:schemas-microsoft-com:office:word" xmlns:w="http://schemas.openxmlformats.org/wordprocessingml/2006/main" xmlns:w14="http://schemas.microsoft.com/office/word/2010/wordml" xmlns:w15="http://schemas.microsoft.com/office/word/2012/wordml" xmlns:w16se="http://schemas.microsoft.com/office/word/2015/wordml/symex" xmlns:wpg="http://schemas.microsoft.com/office/word/2010/wordprocessingGroup" xmlns:wpi="http://schemas.microsoft.com/office/word/2010/wordprocessingInk" xmlns:wne="http://schemas.microsoft.com/office/word/2006/wordml" xmlns:wps="http://schemas.microsoft.com/office/word/2010/wordprocessingShape" mc:Ignorable="w14 w15 w16se wp14">
+<w:hdr xmlns:wpc="http://schemas.microsoft.com/office/word/2010/wordprocessingCanvas" xmlns:cx="http://schemas.microsoft.com/office/drawing/2014/chartex" xmlns:cx1="http://schemas.microsoft.com/office/drawing/2015/9/8/chartex" xmlns:cx2="http://schemas.microsoft.com/office/drawing/2015/10/21/chartex" xmlns:cx3="http://schemas.microsoft.com/office/drawing/2016/5/9/chartex" xmlns:cx4="http://schemas.microsoft.com/office/drawing/2016/5/10/chartex" xmlns:cx5="http://schemas.microsoft.com/office/drawing/2016/5/11/chartex" xmlns:cx6="http://schemas.microsoft.com/office/drawing/2016/5/12/chartex" xmlns:cx7="http://schemas.microsoft.com/office/drawing/2016/5/13/chartex" xmlns:cx8="http://schemas.microsoft.com/office/drawing/2016/5/14/chartex" xmlns:mc="http://schemas.openxmlformats.org/markup-compatibility/2006" xmlns:aink="http://schemas.microsoft.com/office/drawing/2016/ink" xmlns:am3d="http://schemas.microsoft.com/office/drawing/2017/model3d" xmlns:o="urn:schemas-microsoft-com:office:office" xmlns:r="http://schemas.openxmlformats.org/officeDocument/2006/relationships" xmlns:m="http://schemas.openxmlformats.org/officeDocument/2006/math" xmlns:v="urn:schemas-microsoft-com:vml" xmlns:wp14="http://schemas.microsoft.com/office/word/2010/wordprocessingDrawing" xmlns:wp="http://schemas.openxmlformats.org/drawingml/2006/wordprocessingDrawing" xmlns:w10="urn:schemas-microsoft-com:office:word" xmlns:w="http://schemas.openxmlformats.org/wordprocessingml/2006/main" xmlns:w14="http://schemas.microsoft.com/office/word/2010/wordml" xmlns:w15="http://schemas.microsoft.com/office/word/2012/wordml" xmlns:w16cex="http://schemas.microsoft.com/office/word/2018/wordml/cex" xmlns:w16cid="http://schemas.microsoft.com/office/word/2016/wordml/cid" xmlns:w16="http://schemas.microsoft.com/office/word/2018/wordml" xmlns:w16sdtdh="http://schemas.microsoft.com/office/word/2020/wordml/sdtdatahash" xmlns:w16se="http://schemas.microsoft.com/office/word/2015/wordml/symex" xmlns:wpg="http://schemas.microsoft.com/office/word/2010/wordprocessingGroup" xmlns:wpi="http://schemas.microsoft.com/office/word/2010/wordprocessingInk" xmlns:wne="http://schemas.microsoft.com/office/word/2006/wordml" xmlns:wps="http://schemas.microsoft.com/office/word/2010/wordprocessingShape" mc:Ignorable="w14 w15 w16se w16cid w16 w16cex w16sdtdh wp14">
   <w:p>
     <w:pPr>
       <w:pStyle w:val="Header"/>
@@ -1759,8 +1306,136 @@
 </w:hdr>
 </file>
 
+<file path=word/numbering.xml><?xml version="1.0" encoding="utf-8"?>
+<w:numbering xmlns:wpc="http://schemas.microsoft.com/office/word/2010/wordprocessingCanvas" xmlns:cx="http://schemas.microsoft.com/office/drawing/2014/chartex" xmlns:cx1="http://schemas.microsoft.com/office/drawing/2015/9/8/chartex" xmlns:cx2="http://schemas.microsoft.com/office/drawing/2015/10/21/chartex" xmlns:cx3="http://schemas.microsoft.com/office/drawing/2016/5/9/chartex" xmlns:cx4="http://schemas.microsoft.com/office/drawing/2016/5/10/chartex" xmlns:cx5="http://schemas.microsoft.com/office/drawing/2016/5/11/chartex" xmlns:cx6="http://schemas.microsoft.com/office/drawing/2016/5/12/chartex" xmlns:cx7="http://schemas.microsoft.com/office/drawing/2016/5/13/chartex" xmlns:cx8="http://schemas.microsoft.com/office/drawing/2016/5/14/chartex" xmlns:mc="http://schemas.openxmlformats.org/markup-compatibility/2006" xmlns:aink="http://schemas.microsoft.com/office/drawing/2016/ink" xmlns:am3d="http://schemas.microsoft.com/office/drawing/2017/model3d" xmlns:o="urn:schemas-microsoft-com:office:office" xmlns:r="http://schemas.openxmlformats.org/officeDocument/2006/relationships" xmlns:m="http://schemas.openxmlformats.org/officeDocument/2006/math" xmlns:v="urn:schemas-microsoft-com:vml" xmlns:wp14="http://schemas.microsoft.com/office/word/2010/wordprocessingDrawing" xmlns:wp="http://schemas.openxmlformats.org/drawingml/2006/wordprocessingDrawing" xmlns:w10="urn:schemas-microsoft-com:office:word" xmlns:w="http://schemas.openxmlformats.org/wordprocessingml/2006/main" xmlns:w14="http://schemas.microsoft.com/office/word/2010/wordml" xmlns:w15="http://schemas.microsoft.com/office/word/2012/wordml" xmlns:w16cex="http://schemas.microsoft.com/office/word/2018/wordml/cex" xmlns:w16cid="http://schemas.microsoft.com/office/word/2016/wordml/cid" xmlns:w16="http://schemas.microsoft.com/office/word/2018/wordml" xmlns:w16sdtdh="http://schemas.microsoft.com/office/word/2020/wordml/sdtdatahash" xmlns:w16se="http://schemas.microsoft.com/office/word/2015/wordml/symex" xmlns:wpg="http://schemas.microsoft.com/office/word/2010/wordprocessingGroup" xmlns:wpi="http://schemas.microsoft.com/office/word/2010/wordprocessingInk" xmlns:wne="http://schemas.microsoft.com/office/word/2006/wordml" xmlns:wps="http://schemas.microsoft.com/office/word/2010/wordprocessingShape" mc:Ignorable="w14 w15 w16se w16cid w16 w16cex w16sdtdh wp14">
+  <w:abstractNum w:abstractNumId="0" w15:restartNumberingAfterBreak="0">
+    <w:nsid w:val="628F6128"/>
+    <w:multiLevelType w:val="multilevel"/>
+    <w:tmpl w:val="F874FD76"/>
+    <w:lvl w:ilvl="0">
+      <w:start w:val="1"/>
+      <w:numFmt w:val="decimal"/>
+      <w:lvlText w:val="%1."/>
+      <w:lvlJc w:val="left"/>
+      <w:pPr>
+        <w:tabs>
+          <w:tab w:val="num" w:pos="720"/>
+        </w:tabs>
+        <w:ind w:left="720" w:hanging="360"/>
+      </w:pPr>
+    </w:lvl>
+    <w:lvl w:ilvl="1" w:tentative="1">
+      <w:start w:val="1"/>
+      <w:numFmt w:val="decimal"/>
+      <w:lvlText w:val="%2."/>
+      <w:lvlJc w:val="left"/>
+      <w:pPr>
+        <w:tabs>
+          <w:tab w:val="num" w:pos="1440"/>
+        </w:tabs>
+        <w:ind w:left="1440" w:hanging="360"/>
+      </w:pPr>
+    </w:lvl>
+    <w:lvl w:ilvl="2" w:tentative="1">
+      <w:start w:val="1"/>
+      <w:numFmt w:val="decimal"/>
+      <w:lvlText w:val="%3."/>
+      <w:lvlJc w:val="left"/>
+      <w:pPr>
+        <w:tabs>
+          <w:tab w:val="num" w:pos="2160"/>
+        </w:tabs>
+        <w:ind w:left="2160" w:hanging="360"/>
+      </w:pPr>
+    </w:lvl>
+    <w:lvl w:ilvl="3" w:tentative="1">
+      <w:start w:val="1"/>
+      <w:numFmt w:val="decimal"/>
+      <w:lvlText w:val="%4."/>
+      <w:lvlJc w:val="left"/>
+      <w:pPr>
+        <w:tabs>
+          <w:tab w:val="num" w:pos="2880"/>
+        </w:tabs>
+        <w:ind w:left="2880" w:hanging="360"/>
+      </w:pPr>
+    </w:lvl>
+    <w:lvl w:ilvl="4" w:tentative="1">
+      <w:start w:val="1"/>
+      <w:numFmt w:val="decimal"/>
+      <w:lvlText w:val="%5."/>
+      <w:lvlJc w:val="left"/>
+      <w:pPr>
+        <w:tabs>
+          <w:tab w:val="num" w:pos="3600"/>
+        </w:tabs>
+        <w:ind w:left="3600" w:hanging="360"/>
+      </w:pPr>
+    </w:lvl>
+    <w:lvl w:ilvl="5" w:tentative="1">
+      <w:start w:val="1"/>
+      <w:numFmt w:val="decimal"/>
+      <w:lvlText w:val="%6."/>
+      <w:lvlJc w:val="left"/>
+      <w:pPr>
+        <w:tabs>
+          <w:tab w:val="num" w:pos="4320"/>
+        </w:tabs>
+        <w:ind w:left="4320" w:hanging="360"/>
+      </w:pPr>
+    </w:lvl>
+    <w:lvl w:ilvl="6" w:tentative="1">
+      <w:start w:val="1"/>
+      <w:numFmt w:val="decimal"/>
+      <w:lvlText w:val="%7."/>
+      <w:lvlJc w:val="left"/>
+      <w:pPr>
+        <w:tabs>
+          <w:tab w:val="num" w:pos="5040"/>
+        </w:tabs>
+        <w:ind w:left="5040" w:hanging="360"/>
+      </w:pPr>
+    </w:lvl>
+    <w:lvl w:ilvl="7" w:tentative="1">
+      <w:start w:val="1"/>
+      <w:numFmt w:val="decimal"/>
+      <w:lvlText w:val="%8."/>
+      <w:lvlJc w:val="left"/>
+      <w:pPr>
+        <w:tabs>
+          <w:tab w:val="num" w:pos="5760"/>
+        </w:tabs>
+        <w:ind w:left="5760" w:hanging="360"/>
+      </w:pPr>
+    </w:lvl>
+    <w:lvl w:ilvl="8" w:tentative="1">
+      <w:start w:val="1"/>
+      <w:numFmt w:val="decimal"/>
+      <w:lvlText w:val="%9."/>
+      <w:lvlJc w:val="left"/>
+      <w:pPr>
+        <w:tabs>
+          <w:tab w:val="num" w:pos="6480"/>
+        </w:tabs>
+        <w:ind w:left="6480" w:hanging="360"/>
+      </w:pPr>
+    </w:lvl>
+  </w:abstractNum>
+  <w:num w:numId="1">
+    <w:abstractNumId w:val="0"/>
+    <w:lvlOverride w:ilvl="0">
+      <w:lvl w:ilvl="0">
+        <w:numFmt w:val="lowerLetter"/>
+        <w:lvlText w:val="%1."/>
+        <w:lvlJc w:val="left"/>
+      </w:lvl>
+    </w:lvlOverride>
+  </w:num>
+</w:numbering>
+</file>
+
 <file path=word/styles.xml><?xml version="1.0" encoding="utf-8"?>
-<w:styles xmlns:mc="http://schemas.openxmlformats.org/markup-compatibility/2006" xmlns:r="http://schemas.openxmlformats.org/officeDocument/2006/relationships" xmlns:w="http://schemas.openxmlformats.org/wordprocessingml/2006/main" xmlns:w14="http://schemas.microsoft.com/office/word/2010/wordml" xmlns:w15="http://schemas.microsoft.com/office/word/2012/wordml" xmlns:w16se="http://schemas.microsoft.com/office/word/2015/wordml/symex" mc:Ignorable="w14 w15 w16se">
+<w:styles xmlns:mc="http://schemas.openxmlformats.org/markup-compatibility/2006" xmlns:r="http://schemas.openxmlformats.org/officeDocument/2006/relationships" xmlns:w="http://schemas.openxmlformats.org/wordprocessingml/2006/main" xmlns:w14="http://schemas.microsoft.com/office/word/2010/wordml" xmlns:w15="http://schemas.microsoft.com/office/word/2012/wordml" xmlns:w16cex="http://schemas.microsoft.com/office/word/2018/wordml/cex" xmlns:w16cid="http://schemas.microsoft.com/office/word/2016/wordml/cid" xmlns:w16="http://schemas.microsoft.com/office/word/2018/wordml" xmlns:w16sdtdh="http://schemas.microsoft.com/office/word/2020/wordml/sdtdatahash" xmlns:w16se="http://schemas.microsoft.com/office/word/2015/wordml/symex" mc:Ignorable="w14 w15 w16se w16cid w16 w16cex w16sdtdh">
   <w:docDefaults>
     <w:rPrDefault>
       <w:rPr>
@@ -1776,7 +1451,7 @@
       </w:pPr>
     </w:pPrDefault>
   </w:docDefaults>
-  <w:latentStyles w:defLockedState="0" w:defUIPriority="99" w:defSemiHidden="0" w:defUnhideWhenUsed="0" w:defQFormat="0" w:count="371">
+  <w:latentStyles w:defLockedState="0" w:defUIPriority="99" w:defSemiHidden="0" w:defUnhideWhenUsed="0" w:defQFormat="0" w:count="376">
     <w:lsdException w:name="Normal" w:uiPriority="0" w:qFormat="1"/>
     <w:lsdException w:name="heading 1" w:uiPriority="9" w:qFormat="1"/>
     <w:lsdException w:name="heading 2" w:semiHidden="1" w:uiPriority="9" w:unhideWhenUsed="1" w:qFormat="1"/>
@@ -1882,7 +1557,6 @@
     <w:lsdException w:name="HTML Sample" w:semiHidden="1" w:unhideWhenUsed="1"/>
     <w:lsdException w:name="HTML Typewriter" w:semiHidden="1" w:unhideWhenUsed="1"/>
     <w:lsdException w:name="HTML Variable" w:semiHidden="1" w:unhideWhenUsed="1"/>
-    <w:lsdException w:name="Normal Table" w:semiHidden="1" w:unhideWhenUsed="1"/>
     <w:lsdException w:name="annotation subject" w:semiHidden="1" w:unhideWhenUsed="1"/>
     <w:lsdException w:name="No List" w:semiHidden="1" w:unhideWhenUsed="1"/>
     <w:lsdException w:name="Outline List 1" w:semiHidden="1" w:unhideWhenUsed="1"/>
@@ -1925,11 +1599,8 @@
     <w:lsdException w:name="Table Contemporary" w:semiHidden="1" w:unhideWhenUsed="1"/>
     <w:lsdException w:name="Table Elegant" w:semiHidden="1" w:unhideWhenUsed="1"/>
     <w:lsdException w:name="Table Professional" w:semiHidden="1" w:unhideWhenUsed="1"/>
-    <w:lsdException w:name="Table Subtle 1" w:semiHidden="1" w:unhideWhenUsed="1"/>
     <w:lsdException w:name="Table Subtle 2" w:semiHidden="1" w:unhideWhenUsed="1"/>
     <w:lsdException w:name="Table Web 1" w:semiHidden="1" w:unhideWhenUsed="1"/>
-    <w:lsdException w:name="Table Web 2" w:semiHidden="1" w:unhideWhenUsed="1"/>
-    <w:lsdException w:name="Table Web 3" w:semiHidden="1" w:unhideWhenUsed="1"/>
     <w:lsdException w:name="Balloon Text" w:semiHidden="1" w:unhideWhenUsed="1"/>
     <w:lsdException w:name="Table Grid" w:uiPriority="59"/>
     <w:lsdException w:name="Table Theme" w:semiHidden="1" w:unhideWhenUsed="1"/>
@@ -2148,6 +1819,11 @@
     <w:lsdException w:name="List Table 5 Dark Accent 6" w:uiPriority="50"/>
     <w:lsdException w:name="List Table 6 Colorful Accent 6" w:uiPriority="51"/>
     <w:lsdException w:name="List Table 7 Colorful Accent 6" w:uiPriority="52"/>
+    <w:lsdException w:name="Mention" w:semiHidden="1" w:unhideWhenUsed="1"/>
+    <w:lsdException w:name="Smart Hyperlink" w:semiHidden="1" w:unhideWhenUsed="1"/>
+    <w:lsdException w:name="Hashtag" w:semiHidden="1" w:unhideWhenUsed="1"/>
+    <w:lsdException w:name="Unresolved Mention" w:semiHidden="1" w:unhideWhenUsed="1"/>
+    <w:lsdException w:name="Smart Link" w:semiHidden="1" w:unhideWhenUsed="1"/>
   </w:latentStyles>
   <w:style w:type="paragraph" w:default="1" w:styleId="Normal">
     <w:name w:val="Normal"/>
@@ -2194,6 +1870,29 @@
       <w:color w:val="365F91" w:themeColor="accent1" w:themeShade="BF"/>
       <w:sz w:val="26"/>
       <w:szCs w:val="26"/>
+    </w:rPr>
+  </w:style>
+  <w:style w:type="paragraph" w:styleId="Heading3">
+    <w:name w:val="heading 3"/>
+    <w:basedOn w:val="Normal"/>
+    <w:next w:val="Normal"/>
+    <w:link w:val="Heading3Char"/>
+    <w:uiPriority w:val="9"/>
+    <w:semiHidden/>
+    <w:unhideWhenUsed/>
+    <w:qFormat/>
+    <w:rsid w:val="00EB4C97"/>
+    <w:pPr>
+      <w:keepNext/>
+      <w:keepLines/>
+      <w:spacing w:before="40" w:after="0"/>
+      <w:outlineLvl w:val="2"/>
+    </w:pPr>
+    <w:rPr>
+      <w:rFonts w:asciiTheme="majorHAnsi" w:eastAsiaTheme="majorEastAsia" w:hAnsiTheme="majorHAnsi" w:cstheme="majorBidi"/>
+      <w:color w:val="243F60" w:themeColor="accent1" w:themeShade="7F"/>
+      <w:sz w:val="24"/>
+      <w:szCs w:val="24"/>
     </w:rPr>
   </w:style>
   <w:style w:type="character" w:default="1" w:styleId="DefaultParagraphFont">
@@ -2345,6 +2044,20 @@
         <w:insideV w:val="single" w:sz="4" w:space="0" w:color="auto"/>
       </w:tblBorders>
     </w:tblPr>
+  </w:style>
+  <w:style w:type="character" w:customStyle="1" w:styleId="Heading3Char">
+    <w:name w:val="Heading 3 Char"/>
+    <w:basedOn w:val="DefaultParagraphFont"/>
+    <w:link w:val="Heading3"/>
+    <w:uiPriority w:val="9"/>
+    <w:semiHidden/>
+    <w:rsid w:val="00EB4C97"/>
+    <w:rPr>
+      <w:rFonts w:asciiTheme="majorHAnsi" w:eastAsiaTheme="majorEastAsia" w:hAnsiTheme="majorHAnsi" w:cstheme="majorBidi"/>
+      <w:color w:val="243F60" w:themeColor="accent1" w:themeShade="7F"/>
+      <w:sz w:val="24"/>
+      <w:szCs w:val="24"/>
+    </w:rPr>
   </w:style>
 </w:styles>
 </file>

</xml_diff>